<commit_message>
Actualizamos la estrutura de la carpeta GDELT, incluyendo un nuevo notebook de pruebas y un nuevo .py con nueva version de la API, incluyendo parametro de descarga y creacion de carpetas por endpoint
</commit_message>
<xml_diff>
--- a/GDELT/LLAMADAS A CADA ENDPOINT EJEMPLOS.docx
+++ b/GDELT/LLAMADAS A CADA ENDPOINT EJEMPLOS.docx
@@ -13,8 +13,13 @@
       </w:r>
     </w:p>
     <w:p>
+      <w:proofErr w:type="spellStart"/>
       <w:r>
-        <w:t>Articles ejemplo:</w:t>
+        <w:t>Articles</w:t>
+      </w:r>
+      <w:proofErr w:type="spellEnd"/>
+      <w:r>
+        <w:t xml:space="preserve"> ejemplo:</w:t>
       </w:r>
     </w:p>
     <w:p>
@@ -23,13 +28,24 @@
           <w:rPr>
             <w:rStyle w:val="Hipervnculo"/>
           </w:rPr>
-          <w:t>http://127.0.0.1:8000/articles/?keyword=Inclusive%20growth&amp;start_date=2018-05-10&amp;end_date=2023-05-11&amp;country=Austria</w:t>
+          <w:t>http://127.0.0.1:8000/articles/?keyword=Inclusive%20growth&amp;country=Austria</w:t>
         </w:r>
       </w:hyperlink>
+      <w:r>
+        <w:rPr>
+          <w:rStyle w:val="Hipervnculo"/>
+        </w:rPr>
+        <w:t>&amp;descarga=yes</w:t>
+      </w:r>
     </w:p>
     <w:p>
+      <w:proofErr w:type="spellStart"/>
       <w:r>
-        <w:t>Tone ejemplo (hay que cambiar los datos):</w:t>
+        <w:t>Tone</w:t>
+      </w:r>
+      <w:proofErr w:type="spellEnd"/>
+      <w:r>
+        <w:t xml:space="preserve"> ejemplo (hay que cambiar los datos):</w:t>
       </w:r>
     </w:p>
     <w:p>
@@ -38,13 +54,60 @@
           <w:rPr>
             <w:rStyle w:val="Hipervnculo"/>
           </w:rPr>
-          <w:t>127.0.0.1:8000/tone/?keyword=Inclusive growth&amp;start_date=2018-05-10&amp;end_date=2023-05-11&amp;country=Austria</w:t>
+          <w:t>127.0.0.1:8000/</w:t>
+        </w:r>
+        <w:proofErr w:type="spellStart"/>
+        <w:r>
+          <w:rPr>
+            <w:rStyle w:val="Hipervnculo"/>
+          </w:rPr>
+          <w:t>tone</w:t>
+        </w:r>
+        <w:proofErr w:type="spellEnd"/>
+        <w:r>
+          <w:rPr>
+            <w:rStyle w:val="Hipervnculo"/>
+          </w:rPr>
+          <w:t>/?</w:t>
+        </w:r>
+        <w:proofErr w:type="spellStart"/>
+        <w:r>
+          <w:rPr>
+            <w:rStyle w:val="Hipervnculo"/>
+          </w:rPr>
+          <w:t>keyword</w:t>
+        </w:r>
+        <w:proofErr w:type="spellEnd"/>
+        <w:r>
+          <w:rPr>
+            <w:rStyle w:val="Hipervnculo"/>
+          </w:rPr>
+          <w:t xml:space="preserve">=Inclusive </w:t>
+        </w:r>
+        <w:proofErr w:type="spellStart"/>
+        <w:r>
+          <w:rPr>
+            <w:rStyle w:val="Hipervnculo"/>
+          </w:rPr>
+          <w:t>growth&amp;start_date</w:t>
+        </w:r>
+        <w:proofErr w:type="spellEnd"/>
+        <w:r>
+          <w:rPr>
+            <w:rStyle w:val="Hipervnculo"/>
+          </w:rPr>
+          <w:t>=2018-05-10&amp;end_date=2023-05-11&amp;country=Austria</w:t>
         </w:r>
       </w:hyperlink>
     </w:p>
     <w:p>
+      <w:proofErr w:type="spellStart"/>
       <w:r>
-        <w:t>Popularity ejemplo:</w:t>
+        <w:t>Popularity</w:t>
+      </w:r>
+      <w:proofErr w:type="spellEnd"/>
+      <w:r>
+        <w:t xml:space="preserve"> ejemplo:</w:t>
       </w:r>
     </w:p>
     <w:p>
@@ -53,7 +116,49 @@
           <w:rPr>
             <w:rStyle w:val="Hipervnculo"/>
           </w:rPr>
-          <w:t>127.0.0.1:8000/popularity/?keyword=Inclusive growth&amp;start_date=2018-05-10&amp;end_date=2023-05-11&amp;country=Austria</w:t>
+          <w:t>127.0.0.1:8000/</w:t>
+        </w:r>
+        <w:proofErr w:type="spellStart"/>
+        <w:r>
+          <w:rPr>
+            <w:rStyle w:val="Hipervnculo"/>
+          </w:rPr>
+          <w:t>popularity</w:t>
+        </w:r>
+        <w:proofErr w:type="spellEnd"/>
+        <w:r>
+          <w:rPr>
+            <w:rStyle w:val="Hipervnculo"/>
+          </w:rPr>
+          <w:t>/?</w:t>
+        </w:r>
+        <w:proofErr w:type="spellStart"/>
+        <w:r>
+          <w:rPr>
+            <w:rStyle w:val="Hipervnculo"/>
+          </w:rPr>
+          <w:t>keyword</w:t>
+        </w:r>
+        <w:proofErr w:type="spellEnd"/>
+        <w:r>
+          <w:rPr>
+            <w:rStyle w:val="Hipervnculo"/>
+          </w:rPr>
+          <w:t xml:space="preserve">=Inclusive </w:t>
+        </w:r>
+        <w:proofErr w:type="spellStart"/>
+        <w:r>
+          <w:rPr>
+            <w:rStyle w:val="Hipervnculo"/>
+          </w:rPr>
+          <w:t>growth&amp;start_date</w:t>
+        </w:r>
+        <w:proofErr w:type="spellEnd"/>
+        <w:r>
+          <w:rPr>
+            <w:rStyle w:val="Hipervnculo"/>
+          </w:rPr>
+          <w:t>=2018-05-10&amp;end_date=2023-05-11&amp;country=Austria</w:t>
         </w:r>
       </w:hyperlink>
     </w:p>
@@ -73,7 +178,21 @@
           <w:rPr>
             <w:rStyle w:val="Hipervnculo"/>
           </w:rPr>
-          <w:t>127.0.0.1:8000/limpieza/?funcion_obtener_datos=articles&amp;keyword=Inclusive growth&amp;start_date=2018-05-10&amp;end_date=2023-05-11&amp;country=Austria</w:t>
+          <w:t xml:space="preserve">127.0.0.1:8000/limpieza/?funcion_obtener_datos=articles&amp;keyword=Inclusive </w:t>
+        </w:r>
+        <w:proofErr w:type="spellStart"/>
+        <w:r>
+          <w:rPr>
+            <w:rStyle w:val="Hipervnculo"/>
+          </w:rPr>
+          <w:t>growth&amp;start_date</w:t>
+        </w:r>
+        <w:proofErr w:type="spellEnd"/>
+        <w:r>
+          <w:rPr>
+            <w:rStyle w:val="Hipervnculo"/>
+          </w:rPr>
+          <w:t>=2018-05-10&amp;end_date=2023-05-11&amp;country=Austria</w:t>
         </w:r>
       </w:hyperlink>
     </w:p>
@@ -93,47 +212,14 @@
           <w:rPr>
             <w:rStyle w:val="Hipervnculo"/>
           </w:rPr>
-          <w:t>127.0.0.1:8000/limpieza/?funcion_obtener_datos=tone&amp;keyword=Inclusive growth&amp;start_date=2018-05-10&amp;end_date=2023-05-11&amp;country=Austria&amp;country=Belgium&amp;country=Switzerland&amp;country=Cyprus&amp;country=Germany&amp;country=Denmark&amp;country=Estonia&amp;country=Spain</w:t>
+          <w:t>127.0.0.1:8000/limpieza/?funcion_obtener_datos=tone&amp;keyword=Inclusive growth&amp;country=Austria&amp;country=Belgium&amp;country=Switzerland&amp;country=Cyprus&amp;country=Germany&amp;country=Denmark&amp;country=Estonia&amp;country=Spain</w:t>
         </w:r>
       </w:hyperlink>
-    </w:p>
-    <w:p/>
-    <w:p>
       <w:r>
-        <w:t>-Si quiero crear una carpeta para meter los datos , RICARDO LO HA HECHO EN EUROSTAT</w:t>
-      </w:r>
-    </w:p>
-    <w:p>
-      <w:r>
-        <w:t># Verificar si la carpeta de salida existe, si no, crearla</w:t>
-      </w:r>
-    </w:p>
-    <w:p>
-      <w:r>
-        <w:t>if not os.path.exists("../data/raw"):</w:t>
-      </w:r>
-    </w:p>
-    <w:p>
-      <w:r>
-        <w:t xml:space="preserve">    os.makedirs("../data/raw")</w:t>
-      </w:r>
-    </w:p>
-    <w:p>
-      <w:r>
-        <w:t>df.to_csv('../data/raw/data.csv')</w:t>
-      </w:r>
-    </w:p>
-    <w:p>
-      <w:pPr>
         <w:rPr>
-          <w:u w:val="single"/>
+          <w:rStyle w:val="Hipervnculo"/>
         </w:rPr>
-      </w:pPr>
-      <w:r>
-        <w:t>Ver si puedo integrarla en mi código de las 4 llamadas</w:t>
-      </w:r>
-      <w:r>
-        <w:t>, adaptado a lo que contiene cada uno.</w:t>
+        <w:t>&amp;descarga=yes</w:t>
       </w:r>
     </w:p>
     <w:p/>
@@ -1088,6 +1174,18 @@
       <w:shd w:val="clear" w:color="auto" w:fill="E1DFDD"/>
     </w:rPr>
   </w:style>
+  <w:style w:type="character" w:styleId="Hipervnculovisitado">
+    <w:name w:val="FollowedHyperlink"/>
+    <w:basedOn w:val="Fuentedeprrafopredeter"/>
+    <w:uiPriority w:val="99"/>
+    <w:semiHidden/>
+    <w:unhideWhenUsed/>
+    <w:rsid w:val="00D80241"/>
+    <w:rPr>
+      <w:color w:val="96607D" w:themeColor="followedHyperlink"/>
+      <w:u w:val="single"/>
+    </w:rPr>
+  </w:style>
 </w:styles>
 </file>
 

</xml_diff>

<commit_message>
Subimos los datos tras la extracción y la ultimísima prueba de las APIS y de las llamadas
</commit_message>
<xml_diff>
--- a/GDELT/LLAMADAS A CADA ENDPOINT EJEMPLOS.docx
+++ b/GDELT/LLAMADAS A CADA ENDPOINT EJEMPLOS.docx
@@ -13,13 +13,8 @@
       </w:r>
     </w:p>
     <w:p>
-      <w:proofErr w:type="spellStart"/>
-      <w:r>
-        <w:t>Articles</w:t>
-      </w:r>
-      <w:proofErr w:type="spellEnd"/>
-      <w:r>
-        <w:t xml:space="preserve"> ejemplo:</w:t>
+      <w:r>
+        <w:t>Extracción diaria ejemplo:</w:t>
       </w:r>
     </w:p>
     <w:p>
@@ -28,24 +23,49 @@
           <w:rPr>
             <w:rStyle w:val="Hipervnculo"/>
           </w:rPr>
-          <w:t>http://127.0.0.1:8000/articles/?keyword=Inclusive%20growth&amp;country=Austria</w:t>
+          <w:t xml:space="preserve">127.0.0.1:8000/diary/extraction?funcion_obtener_datos=tone&amp;keyword=Inclusive </w:t>
+        </w:r>
+        <w:proofErr w:type="spellStart"/>
+        <w:r>
+          <w:rPr>
+            <w:rStyle w:val="Hipervnculo"/>
+          </w:rPr>
+          <w:t>growth&amp;country</w:t>
+        </w:r>
+        <w:proofErr w:type="spellEnd"/>
+        <w:r>
+          <w:rPr>
+            <w:rStyle w:val="Hipervnculo"/>
+          </w:rPr>
+          <w:t>=</w:t>
+        </w:r>
+        <w:proofErr w:type="spellStart"/>
+        <w:r>
+          <w:rPr>
+            <w:rStyle w:val="Hipervnculo"/>
+          </w:rPr>
+          <w:t>Austria&amp;descarga</w:t>
+        </w:r>
+        <w:proofErr w:type="spellEnd"/>
+        <w:r>
+          <w:rPr>
+            <w:rStyle w:val="Hipervnculo"/>
+          </w:rPr>
+          <w:t>=</w:t>
+        </w:r>
+        <w:proofErr w:type="spellStart"/>
+        <w:r>
+          <w:rPr>
+            <w:rStyle w:val="Hipervnculo"/>
+          </w:rPr>
+          <w:t>yes</w:t>
         </w:r>
       </w:hyperlink>
-      <w:r>
-        <w:rPr>
-          <w:rStyle w:val="Hipervnculo"/>
-        </w:rPr>
-        <w:t>&amp;descarga=yes</w:t>
-      </w:r>
+      <w:proofErr w:type="spellEnd"/>
     </w:p>
     <w:p>
-      <w:proofErr w:type="spellStart"/>
-      <w:r>
-        <w:t>Tone</w:t>
-      </w:r>
-      <w:proofErr w:type="spellEnd"/>
-      <w:r>
-        <w:t xml:space="preserve"> ejemplo (hay que cambiar los datos):</w:t>
+      <w:r>
+        <w:t>Extracción mensual ejemplo</w:t>
       </w:r>
     </w:p>
     <w:p>
@@ -54,117 +74,135 @@
           <w:rPr>
             <w:rStyle w:val="Hipervnculo"/>
           </w:rPr>
-          <w:t>127.0.0.1:8000/</w:t>
+          <w:t xml:space="preserve">127.0.0.1:8000/monthly/extraction?funcion_obtener_datos=tone&amp;keyword=Inclusive </w:t>
         </w:r>
         <w:proofErr w:type="spellStart"/>
         <w:r>
           <w:rPr>
             <w:rStyle w:val="Hipervnculo"/>
           </w:rPr>
-          <w:t>tone</w:t>
+          <w:t>growth&amp;country</w:t>
         </w:r>
         <w:proofErr w:type="spellEnd"/>
         <w:r>
           <w:rPr>
             <w:rStyle w:val="Hipervnculo"/>
           </w:rPr>
-          <w:t>/?</w:t>
+          <w:t>=</w:t>
         </w:r>
         <w:proofErr w:type="spellStart"/>
         <w:r>
           <w:rPr>
             <w:rStyle w:val="Hipervnculo"/>
           </w:rPr>
-          <w:t>keyword</w:t>
+          <w:t>Austria</w:t>
+        </w:r>
+      </w:hyperlink>
+      <w:proofErr w:type="spellEnd"/>
+    </w:p>
+    <w:p>
+      <w:r>
+        <w:t>Extracción trimestral ejemplo:</w:t>
+      </w:r>
+    </w:p>
+    <w:p>
+      <w:hyperlink r:id="rId6" w:history="1">
+        <w:r>
+          <w:rPr>
+            <w:rStyle w:val="Hipervnculo"/>
+          </w:rPr>
+          <w:t>127.0.0.1:8000/monthly/extraction?funcion_obtener_datos=</w:t>
+        </w:r>
+        <w:r>
+          <w:rPr>
+            <w:rStyle w:val="Hipervnculo"/>
+          </w:rPr>
+          <w:t>popularity</w:t>
+        </w:r>
+        <w:r>
+          <w:rPr>
+            <w:rStyle w:val="Hipervnculo"/>
+          </w:rPr>
+          <w:t xml:space="preserve">&amp;keyword=Inclusive </w:t>
+        </w:r>
+        <w:proofErr w:type="spellStart"/>
+        <w:r>
+          <w:rPr>
+            <w:rStyle w:val="Hipervnculo"/>
+          </w:rPr>
+          <w:t>growth&amp;country</w:t>
         </w:r>
         <w:proofErr w:type="spellEnd"/>
         <w:r>
           <w:rPr>
             <w:rStyle w:val="Hipervnculo"/>
           </w:rPr>
-          <w:t xml:space="preserve">=Inclusive </w:t>
-        </w:r>
-        <w:proofErr w:type="spellStart"/>
-        <w:r>
-          <w:rPr>
-            <w:rStyle w:val="Hipervnculo"/>
-          </w:rPr>
-          <w:t>growth&amp;start_date</w:t>
-        </w:r>
-        <w:proofErr w:type="spellEnd"/>
-        <w:r>
-          <w:rPr>
-            <w:rStyle w:val="Hipervnculo"/>
-          </w:rPr>
-          <w:t>=2018-05-10&amp;end_date=2023-05-11&amp;country=Austria</w:t>
+          <w:t>=Austria</w:t>
         </w:r>
       </w:hyperlink>
     </w:p>
     <w:p>
-      <w:proofErr w:type="spellStart"/>
-      <w:r>
-        <w:t>Popularity</w:t>
-      </w:r>
-      <w:proofErr w:type="spellEnd"/>
-      <w:r>
-        <w:t xml:space="preserve"> ejemplo:</w:t>
+      <w:r>
+        <w:t xml:space="preserve">Limpieza ejemplo </w:t>
+      </w:r>
+      <w:r>
+        <w:t>mensual</w:t>
       </w:r>
     </w:p>
     <w:p>
-      <w:hyperlink r:id="rId6" w:history="1">
-        <w:r>
-          <w:rPr>
-            <w:rStyle w:val="Hipervnculo"/>
-          </w:rPr>
-          <w:t>127.0.0.1:8000/</w:t>
+      <w:hyperlink r:id="rId7" w:history="1">
+        <w:r>
+          <w:rPr>
+            <w:rStyle w:val="Hipervnculo"/>
+          </w:rPr>
+          <w:t xml:space="preserve">127.0.0.1:8000/clean?funcion_obtener_datos=tone&amp;keyword=Inclusive </w:t>
         </w:r>
         <w:proofErr w:type="spellStart"/>
         <w:r>
           <w:rPr>
             <w:rStyle w:val="Hipervnculo"/>
           </w:rPr>
-          <w:t>popularity</w:t>
+          <w:t>growth&amp;country</w:t>
         </w:r>
         <w:proofErr w:type="spellEnd"/>
         <w:r>
           <w:rPr>
             <w:rStyle w:val="Hipervnculo"/>
           </w:rPr>
-          <w:t>/?</w:t>
+          <w:t>=</w:t>
         </w:r>
         <w:proofErr w:type="spellStart"/>
         <w:r>
           <w:rPr>
             <w:rStyle w:val="Hipervnculo"/>
           </w:rPr>
-          <w:t>keyword</w:t>
+          <w:t>Austria&amp;time</w:t>
         </w:r>
         <w:proofErr w:type="spellEnd"/>
         <w:r>
           <w:rPr>
             <w:rStyle w:val="Hipervnculo"/>
           </w:rPr>
-          <w:t xml:space="preserve">=Inclusive </w:t>
+          <w:t>=</w:t>
         </w:r>
         <w:proofErr w:type="spellStart"/>
         <w:r>
           <w:rPr>
             <w:rStyle w:val="Hipervnculo"/>
           </w:rPr>
-          <w:t>growth&amp;start_date</w:t>
-        </w:r>
-        <w:proofErr w:type="spellEnd"/>
-        <w:r>
-          <w:rPr>
-            <w:rStyle w:val="Hipervnculo"/>
-          </w:rPr>
-          <w:t>=2018-05-10&amp;end_date=2023-05-11&amp;country=Austria</w:t>
+          <w:t>monthly</w:t>
         </w:r>
       </w:hyperlink>
+      <w:proofErr w:type="spellEnd"/>
     </w:p>
     <w:p>
-      <w:r>
-        <w:t xml:space="preserve">Limpieza ejemplo </w:t>
+      <w:pPr>
+        <w:rPr>
+          <w:u w:val="single"/>
+        </w:rPr>
+      </w:pPr>
+      <w:r>
+        <w:t>Limpieza ejemplo CON VARIOS PAISES</w:t>
       </w:r>
     </w:p>
     <w:p>
@@ -173,28 +211,83 @@
           <w:rStyle w:val="Hipervnculo"/>
         </w:rPr>
       </w:pPr>
-      <w:hyperlink r:id="rId7" w:history="1">
-        <w:r>
-          <w:rPr>
-            <w:rStyle w:val="Hipervnculo"/>
-          </w:rPr>
-          <w:t xml:space="preserve">127.0.0.1:8000/limpieza/?funcion_obtener_datos=articles&amp;keyword=Inclusive </w:t>
+      <w:hyperlink r:id="rId8" w:history="1">
+        <w:r>
+          <w:rPr>
+            <w:rStyle w:val="Hipervnculo"/>
+          </w:rPr>
+          <w:t>127.0.0.1:8000/</w:t>
+        </w:r>
+        <w:r>
+          <w:rPr>
+            <w:rStyle w:val="Hipervnculo"/>
+          </w:rPr>
+          <w:t>clean</w:t>
+        </w:r>
+        <w:r>
+          <w:rPr>
+            <w:rStyle w:val="Hipervnculo"/>
+          </w:rPr>
+          <w:t>?funcion_obtener_datos=tone&amp;keyword=Inclusive growth&amp;country=Austria&amp;country=Belgium&amp;country=Switzerland&amp;country=Cyprus&amp;country=Germany&amp;country=Denmark&amp;country=Estonia&amp;country=Spain</w:t>
+        </w:r>
+      </w:hyperlink>
+      <w:r>
+        <w:rPr>
+          <w:rStyle w:val="Hipervnculo"/>
+        </w:rPr>
+        <w:t>&amp;</w:t>
+      </w:r>
+      <w:r>
+        <w:rPr>
+          <w:rStyle w:val="Hipervnculo"/>
+        </w:rPr>
+        <w:t>time=monthly</w:t>
+      </w:r>
+    </w:p>
+    <w:p>
+      <w:r>
+        <w:t>L</w:t>
+      </w:r>
+      <w:r>
+        <w:t>lamada al proyecto, ejemplo trimestres de tono</w:t>
+      </w:r>
+    </w:p>
+    <w:p>
+      <w:hyperlink r:id="rId9" w:history="1">
+        <w:r>
+          <w:rPr>
+            <w:rStyle w:val="Hipervnculo"/>
+          </w:rPr>
+          <w:t xml:space="preserve">127.0.0.1:8000/project?funcion_obtener_datos=tone&amp;keyword=Inclusive </w:t>
         </w:r>
         <w:proofErr w:type="spellStart"/>
         <w:r>
           <w:rPr>
             <w:rStyle w:val="Hipervnculo"/>
           </w:rPr>
-          <w:t>growth&amp;start_date</w:t>
+          <w:t>growth&amp;time</w:t>
         </w:r>
         <w:proofErr w:type="spellEnd"/>
         <w:r>
           <w:rPr>
             <w:rStyle w:val="Hipervnculo"/>
           </w:rPr>
-          <w:t>=2018-05-10&amp;end_date=2023-05-11&amp;country=Austria</w:t>
-        </w:r>
+          <w:t>=</w:t>
+        </w:r>
+        <w:proofErr w:type="spellStart"/>
+        <w:r>
+          <w:rPr>
+            <w:rStyle w:val="Hipervnculo"/>
+          </w:rPr>
+          <w:t>quaterly</w:t>
+        </w:r>
+        <w:proofErr w:type="spellEnd"/>
       </w:hyperlink>
+    </w:p>
+    <w:p>
+      <w:r>
+        <w:t>Llamada a la media,</w:t>
+      </w:r>
     </w:p>
     <w:p>
       <w:pPr>
@@ -202,26 +295,65 @@
           <w:u w:val="single"/>
         </w:rPr>
       </w:pPr>
-      <w:r>
-        <w:t>Limpieza ejemplo CON VARIOS PAISES</w:t>
-      </w:r>
     </w:p>
     <w:p>
-      <w:hyperlink r:id="rId8" w:history="1">
-        <w:r>
-          <w:rPr>
-            <w:rStyle w:val="Hipervnculo"/>
-          </w:rPr>
-          <w:t>127.0.0.1:8000/limpieza/?funcion_obtener_datos=tone&amp;keyword=Inclusive growth&amp;country=Austria&amp;country=Belgium&amp;country=Switzerland&amp;country=Cyprus&amp;country=Germany&amp;country=Denmark&amp;country=Estonia&amp;country=Spain</w:t>
-        </w:r>
-      </w:hyperlink>
-      <w:r>
+      <w:pPr>
+        <w:rPr>
+          <w:u w:val="single"/>
+        </w:rPr>
+      </w:pPr>
+      <w:r>
+        <w:rPr>
+          <w:u w:val="single"/>
+        </w:rPr>
+        <w:t xml:space="preserve">OJO PUBLIC EXPENDITURE POLICY NO APARECE COMO </w:t>
+      </w:r>
+      <w:proofErr w:type="spellStart"/>
+      <w:proofErr w:type="gramStart"/>
+      <w:r>
+        <w:rPr>
+          <w:u w:val="single"/>
+        </w:rPr>
+        <w:t>TOPIC,Jobs</w:t>
+      </w:r>
+      <w:proofErr w:type="spellEnd"/>
+      <w:proofErr w:type="gramEnd"/>
+      <w:r>
+        <w:rPr>
+          <w:u w:val="single"/>
+        </w:rPr>
+        <w:t xml:space="preserve"> tampoco, </w:t>
+      </w:r>
+      <w:r>
+        <w:rPr>
+          <w:u w:val="single"/>
+        </w:rPr>
+        <w:t xml:space="preserve">MSME </w:t>
+      </w:r>
+      <w:proofErr w:type="spellStart"/>
+      <w:r>
+        <w:rPr>
+          <w:u w:val="single"/>
+        </w:rPr>
+        <w:t>Finance</w:t>
+      </w:r>
+      <w:proofErr w:type="spellEnd"/>
+      <w:r>
+        <w:rPr>
+          <w:u w:val="single"/>
+        </w:rPr>
+        <w:t xml:space="preserve"> tampoco,</w:t>
+      </w:r>
+    </w:p>
+    <w:p>
+      <w:pPr>
         <w:rPr>
           <w:rStyle w:val="Hipervnculo"/>
+          <w:u w:val="none"/>
         </w:rPr>
-        <w:t>&amp;descarga=yes</w:t>
-      </w:r>
+      </w:pPr>
     </w:p>
+    <w:p/>
     <w:p/>
     <w:p/>
     <w:sectPr>

</xml_diff>

<commit_message>
Incluimos la llamada del EDA al script de GDELT, y a las llamaas
</commit_message>
<xml_diff>
--- a/GDELT/LLAMADAS A CADA ENDPOINT EJEMPLOS.docx
+++ b/GDELT/LLAMADAS A CADA ENDPOINT EJEMPLOS.docx
@@ -51,17 +51,9 @@
           <w:rPr>
             <w:rStyle w:val="Hipervnculo"/>
           </w:rPr>
-          <w:t>=</w:t>
-        </w:r>
-        <w:proofErr w:type="spellStart"/>
-        <w:r>
-          <w:rPr>
-            <w:rStyle w:val="Hipervnculo"/>
-          </w:rPr>
-          <w:t>yes</w:t>
+          <w:t>=yes</w:t>
         </w:r>
       </w:hyperlink>
-      <w:proofErr w:type="spellEnd"/>
     </w:p>
     <w:p>
       <w:r>
@@ -88,17 +80,9 @@
           <w:rPr>
             <w:rStyle w:val="Hipervnculo"/>
           </w:rPr>
-          <w:t>=</w:t>
-        </w:r>
-        <w:proofErr w:type="spellStart"/>
-        <w:r>
-          <w:rPr>
-            <w:rStyle w:val="Hipervnculo"/>
-          </w:rPr>
-          <w:t>Austria</w:t>
+          <w:t>=Austria</w:t>
         </w:r>
       </w:hyperlink>
-      <w:proofErr w:type="spellEnd"/>
     </w:p>
     <w:p>
       <w:r>
@@ -111,19 +95,19 @@
           <w:rPr>
             <w:rStyle w:val="Hipervnculo"/>
           </w:rPr>
-          <w:t>127.0.0.1:8000/monthly/extraction?funcion_obtener_datos=</w:t>
-        </w:r>
-        <w:r>
-          <w:rPr>
-            <w:rStyle w:val="Hipervnculo"/>
-          </w:rPr>
-          <w:t>popularity</w:t>
-        </w:r>
-        <w:r>
-          <w:rPr>
-            <w:rStyle w:val="Hipervnculo"/>
-          </w:rPr>
-          <w:t xml:space="preserve">&amp;keyword=Inclusive </w:t>
+          <w:t>127.0.0.1:8000/</w:t>
+        </w:r>
+        <w:r>
+          <w:rPr>
+            <w:rStyle w:val="Hipervnculo"/>
+          </w:rPr>
+          <w:t>quaterly</w:t>
+        </w:r>
+        <w:r>
+          <w:rPr>
+            <w:rStyle w:val="Hipervnculo"/>
+          </w:rPr>
+          <w:t xml:space="preserve">/extraction?funcion_obtener_datos=popularity&amp;keyword=Inclusive </w:t>
         </w:r>
         <w:proofErr w:type="spellStart"/>
         <w:r>
@@ -176,7 +160,13 @@
           <w:rPr>
             <w:rStyle w:val="Hipervnculo"/>
           </w:rPr>
-          <w:t>Austria&amp;time</w:t>
+          <w:t>Austria&amp;</w:t>
+        </w:r>
+        <w:r>
+          <w:rPr>
+            <w:rStyle w:val="Hipervnculo"/>
+          </w:rPr>
+          <w:t>periodo</w:t>
         </w:r>
         <w:proofErr w:type="spellEnd"/>
         <w:r>
@@ -192,7 +182,112 @@
           </w:rPr>
           <w:t>monthly</w:t>
         </w:r>
+        <w:proofErr w:type="spellEnd"/>
       </w:hyperlink>
+    </w:p>
+    <w:p>
+      <w:pPr>
+        <w:rPr>
+          <w:u w:val="single"/>
+        </w:rPr>
+      </w:pPr>
+      <w:r>
+        <w:t>Limpieza ejemplo CON VARIOS PAISES</w:t>
+      </w:r>
+    </w:p>
+    <w:p>
+      <w:pPr>
+        <w:rPr>
+          <w:rStyle w:val="Hipervnculo"/>
+        </w:rPr>
+      </w:pPr>
+      <w:hyperlink r:id="rId8" w:history="1">
+        <w:r>
+          <w:rPr>
+            <w:rStyle w:val="Hipervnculo"/>
+          </w:rPr>
+          <w:t>127.0.0.1:8000/</w:t>
+        </w:r>
+        <w:r>
+          <w:rPr>
+            <w:rStyle w:val="Hipervnculo"/>
+          </w:rPr>
+          <w:t>clean</w:t>
+        </w:r>
+        <w:r>
+          <w:rPr>
+            <w:rStyle w:val="Hipervnculo"/>
+          </w:rPr>
+          <w:t>?funcion_obtener_datos=tone&amp;keyword=Inclusive growth&amp;country=Austria&amp;country=Belgium&amp;country=Switzerland&amp;country=Cyprus&amp;country=Germany&amp;country=Denmark&amp;country=Estonia&amp;country=Spain</w:t>
+        </w:r>
+      </w:hyperlink>
+      <w:r>
+        <w:rPr>
+          <w:rStyle w:val="Hipervnculo"/>
+        </w:rPr>
+        <w:t>&amp;</w:t>
+      </w:r>
+      <w:r>
+        <w:rPr>
+          <w:rStyle w:val="Hipervnculo"/>
+        </w:rPr>
+        <w:t>time=monthly</w:t>
+      </w:r>
+    </w:p>
+    <w:p>
+      <w:r>
+        <w:t>Llamada al proyecto, ejemplo trimestres de tono</w:t>
+      </w:r>
+    </w:p>
+    <w:p>
+      <w:hyperlink r:id="rId9" w:history="1">
+        <w:r>
+          <w:rPr>
+            <w:rStyle w:val="Hipervnculo"/>
+          </w:rPr>
+          <w:t xml:space="preserve">127.0.0.1:8000/project?funcion_obtener_datos=tone&amp;keyword=Inclusive </w:t>
+        </w:r>
+        <w:proofErr w:type="spellStart"/>
+        <w:r>
+          <w:rPr>
+            <w:rStyle w:val="Hipervnculo"/>
+          </w:rPr>
+          <w:t>growth&amp;</w:t>
+        </w:r>
+        <w:r>
+          <w:rPr>
+            <w:rStyle w:val="Hipervnculo"/>
+          </w:rPr>
+          <w:t>periodo</w:t>
+        </w:r>
+        <w:proofErr w:type="spellEnd"/>
+        <w:r>
+          <w:rPr>
+            <w:rStyle w:val="Hipervnculo"/>
+          </w:rPr>
+          <w:t>=</w:t>
+        </w:r>
+        <w:proofErr w:type="spellStart"/>
+        <w:r>
+          <w:rPr>
+            <w:rStyle w:val="Hipervnculo"/>
+          </w:rPr>
+          <w:t>quaterly</w:t>
+        </w:r>
+        <w:proofErr w:type="spellEnd"/>
+      </w:hyperlink>
+    </w:p>
+    <w:p>
+      <w:r>
+        <w:t>Llamada a</w:t>
+      </w:r>
+      <w:r>
+        <w:t xml:space="preserve">l </w:t>
+      </w:r>
+      <w:proofErr w:type="spellStart"/>
+      <w:r>
+        <w:t>eda</w:t>
+      </w:r>
       <w:proofErr w:type="spellEnd"/>
     </w:p>
     <w:p>
@@ -201,77 +296,39 @@
           <w:u w:val="single"/>
         </w:rPr>
       </w:pPr>
-      <w:r>
-        <w:t>Limpieza ejemplo CON VARIOS PAISES</w:t>
-      </w:r>
-    </w:p>
-    <w:p>
-      <w:pPr>
-        <w:rPr>
-          <w:rStyle w:val="Hipervnculo"/>
-        </w:rPr>
-      </w:pPr>
-      <w:hyperlink r:id="rId8" w:history="1">
+      <w:hyperlink r:id="rId10" w:history="1">
         <w:r>
           <w:rPr>
             <w:rStyle w:val="Hipervnculo"/>
           </w:rPr>
           <w:t>127.0.0.1:8000/</w:t>
         </w:r>
-        <w:r>
-          <w:rPr>
-            <w:rStyle w:val="Hipervnculo"/>
-          </w:rPr>
-          <w:t>clean</w:t>
-        </w:r>
-        <w:r>
-          <w:rPr>
-            <w:rStyle w:val="Hipervnculo"/>
-          </w:rPr>
-          <w:t>?funcion_obtener_datos=tone&amp;keyword=Inclusive growth&amp;country=Austria&amp;country=Belgium&amp;country=Switzerland&amp;country=Cyprus&amp;country=Germany&amp;country=Denmark&amp;country=Estonia&amp;country=Spain</w:t>
-        </w:r>
-      </w:hyperlink>
-      <w:r>
-        <w:rPr>
-          <w:rStyle w:val="Hipervnculo"/>
-        </w:rPr>
-        <w:t>&amp;</w:t>
-      </w:r>
-      <w:r>
-        <w:rPr>
-          <w:rStyle w:val="Hipervnculo"/>
-        </w:rPr>
-        <w:t>time=monthly</w:t>
-      </w:r>
-    </w:p>
-    <w:p>
-      <w:r>
-        <w:t>L</w:t>
-      </w:r>
-      <w:r>
-        <w:t>lamada al proyecto, ejemplo trimestres de tono</w:t>
-      </w:r>
-    </w:p>
-    <w:p>
-      <w:hyperlink r:id="rId9" w:history="1">
-        <w:r>
-          <w:rPr>
-            <w:rStyle w:val="Hipervnculo"/>
-          </w:rPr>
-          <w:t xml:space="preserve">127.0.0.1:8000/project?funcion_obtener_datos=tone&amp;keyword=Inclusive </w:t>
-        </w:r>
         <w:proofErr w:type="spellStart"/>
         <w:r>
           <w:rPr>
             <w:rStyle w:val="Hipervnculo"/>
           </w:rPr>
-          <w:t>growth&amp;time</w:t>
+          <w:t>eda</w:t>
         </w:r>
         <w:proofErr w:type="spellEnd"/>
         <w:r>
           <w:rPr>
             <w:rStyle w:val="Hipervnculo"/>
           </w:rPr>
+          <w:t>/?</w:t>
+        </w:r>
+        <w:proofErr w:type="spellStart"/>
+        <w:r>
+          <w:rPr>
+            <w:rStyle w:val="Hipervnculo"/>
+          </w:rPr>
+          <w:t>data_source</w:t>
+        </w:r>
+        <w:proofErr w:type="spellEnd"/>
+        <w:r>
+          <w:rPr>
+            <w:rStyle w:val="Hipervnculo"/>
+          </w:rPr>
           <w:t>=</w:t>
         </w:r>
         <w:proofErr w:type="spellStart"/>
@@ -279,15 +336,52 @@
           <w:rPr>
             <w:rStyle w:val="Hipervnculo"/>
           </w:rPr>
-          <w:t>quaterly</w:t>
+          <w:t>tone&amp;keyword</w:t>
+        </w:r>
+        <w:proofErr w:type="spellEnd"/>
+        <w:r>
+          <w:rPr>
+            <w:rStyle w:val="Hipervnculo"/>
+          </w:rPr>
+          <w:t xml:space="preserve">=Social </w:t>
+        </w:r>
+        <w:proofErr w:type="spellStart"/>
+        <w:r>
+          <w:rPr>
+            <w:rStyle w:val="Hipervnculo"/>
+          </w:rPr>
+          <w:t>Inclusion&amp;country</w:t>
+        </w:r>
+        <w:proofErr w:type="spellEnd"/>
+        <w:r>
+          <w:rPr>
+            <w:rStyle w:val="Hipervnculo"/>
+          </w:rPr>
+          <w:t>=</w:t>
+        </w:r>
+        <w:proofErr w:type="spellStart"/>
+        <w:r>
+          <w:rPr>
+            <w:rStyle w:val="Hipervnculo"/>
+          </w:rPr>
+          <w:t>Spain&amp;frequency</w:t>
+        </w:r>
+        <w:proofErr w:type="spellEnd"/>
+        <w:r>
+          <w:rPr>
+            <w:rStyle w:val="Hipervnculo"/>
+          </w:rPr>
+          <w:t>=</w:t>
+        </w:r>
+        <w:proofErr w:type="spellStart"/>
+        <w:r>
+          <w:rPr>
+            <w:rStyle w:val="Hipervnculo"/>
+          </w:rPr>
+          <w:t>diary</w:t>
         </w:r>
         <w:proofErr w:type="spellEnd"/>
       </w:hyperlink>
-    </w:p>
-    <w:p>
-      <w:r>
-        <w:t>Llamada a la media,</w:t>
-      </w:r>
     </w:p>
     <w:p>
       <w:pPr>

</xml_diff>

<commit_message>
Subimos notebooks pruebas del modelo, antes de la implementacion de la API
</commit_message>
<xml_diff>
--- a/GDELT/LLAMADAS A CADA ENDPOINT EJEMPLOS.docx
+++ b/GDELT/LLAMADAS A CADA ENDPOINT EJEMPLOS.docx
@@ -23,35 +23,7 @@
           <w:rPr>
             <w:rStyle w:val="Hipervnculo"/>
           </w:rPr>
-          <w:t xml:space="preserve">127.0.0.1:8000/diary/extraction?funcion_obtener_datos=tone&amp;keyword=Inclusive </w:t>
-        </w:r>
-        <w:proofErr w:type="spellStart"/>
-        <w:r>
-          <w:rPr>
-            <w:rStyle w:val="Hipervnculo"/>
-          </w:rPr>
-          <w:t>growth&amp;country</w:t>
-        </w:r>
-        <w:proofErr w:type="spellEnd"/>
-        <w:r>
-          <w:rPr>
-            <w:rStyle w:val="Hipervnculo"/>
-          </w:rPr>
-          <w:t>=</w:t>
-        </w:r>
-        <w:proofErr w:type="spellStart"/>
-        <w:r>
-          <w:rPr>
-            <w:rStyle w:val="Hipervnculo"/>
-          </w:rPr>
-          <w:t>Austria&amp;descarga</w:t>
-        </w:r>
-        <w:proofErr w:type="spellEnd"/>
-        <w:r>
-          <w:rPr>
-            <w:rStyle w:val="Hipervnculo"/>
-          </w:rPr>
-          <w:t>=yes</w:t>
+          <w:t>127.0.0.1:8000/diary/extraction?funcion_obtener_datos=tone&amp;keyword=Inclusive growth&amp;country=Austria&amp;descarga=yes</w:t>
         </w:r>
       </w:hyperlink>
     </w:p>
@@ -66,21 +38,7 @@
           <w:rPr>
             <w:rStyle w:val="Hipervnculo"/>
           </w:rPr>
-          <w:t xml:space="preserve">127.0.0.1:8000/monthly/extraction?funcion_obtener_datos=tone&amp;keyword=Inclusive </w:t>
-        </w:r>
-        <w:proofErr w:type="spellStart"/>
-        <w:r>
-          <w:rPr>
-            <w:rStyle w:val="Hipervnculo"/>
-          </w:rPr>
-          <w:t>growth&amp;country</w:t>
-        </w:r>
-        <w:proofErr w:type="spellEnd"/>
-        <w:r>
-          <w:rPr>
-            <w:rStyle w:val="Hipervnculo"/>
-          </w:rPr>
-          <w:t>=Austria</w:t>
+          <w:t>127.0.0.1:8000/monthly/extraction?funcion_obtener_datos=tone&amp;keyword=Inclusive growth&amp;country=Austria</w:t>
         </w:r>
       </w:hyperlink>
     </w:p>
@@ -107,21 +65,7 @@
           <w:rPr>
             <w:rStyle w:val="Hipervnculo"/>
           </w:rPr>
-          <w:t xml:space="preserve">/extraction?funcion_obtener_datos=popularity&amp;keyword=Inclusive </w:t>
-        </w:r>
-        <w:proofErr w:type="spellStart"/>
-        <w:r>
-          <w:rPr>
-            <w:rStyle w:val="Hipervnculo"/>
-          </w:rPr>
-          <w:t>growth&amp;country</w:t>
-        </w:r>
-        <w:proofErr w:type="spellEnd"/>
-        <w:r>
-          <w:rPr>
-            <w:rStyle w:val="Hipervnculo"/>
-          </w:rPr>
-          <w:t>=Austria</w:t>
+          <w:t>/extraction?funcion_obtener_datos=popularity&amp;keyword=Inclusive growth&amp;country=Austria</w:t>
         </w:r>
       </w:hyperlink>
     </w:p>
@@ -139,28 +83,7 @@
           <w:rPr>
             <w:rStyle w:val="Hipervnculo"/>
           </w:rPr>
-          <w:t xml:space="preserve">127.0.0.1:8000/clean?funcion_obtener_datos=tone&amp;keyword=Inclusive </w:t>
-        </w:r>
-        <w:proofErr w:type="spellStart"/>
-        <w:r>
-          <w:rPr>
-            <w:rStyle w:val="Hipervnculo"/>
-          </w:rPr>
-          <w:t>growth&amp;country</w:t>
-        </w:r>
-        <w:proofErr w:type="spellEnd"/>
-        <w:r>
-          <w:rPr>
-            <w:rStyle w:val="Hipervnculo"/>
-          </w:rPr>
-          <w:t>=</w:t>
-        </w:r>
-        <w:proofErr w:type="spellStart"/>
-        <w:r>
-          <w:rPr>
-            <w:rStyle w:val="Hipervnculo"/>
-          </w:rPr>
-          <w:t>Austria&amp;</w:t>
+          <w:t>127.0.0.1:8000/clean?funcion_obtener_datos=tone&amp;keyword=Inclusive growth&amp;country=Austria&amp;</w:t>
         </w:r>
         <w:r>
           <w:rPr>
@@ -168,21 +91,12 @@
           </w:rPr>
           <w:t>periodo</w:t>
         </w:r>
-        <w:proofErr w:type="spellEnd"/>
-        <w:r>
-          <w:rPr>
-            <w:rStyle w:val="Hipervnculo"/>
-          </w:rPr>
-          <w:t>=</w:t>
-        </w:r>
-        <w:proofErr w:type="spellStart"/>
-        <w:r>
-          <w:rPr>
-            <w:rStyle w:val="Hipervnculo"/>
-          </w:rPr>
-          <w:t>monthly</w:t>
-        </w:r>
-        <w:proofErr w:type="spellEnd"/>
+        <w:r>
+          <w:rPr>
+            <w:rStyle w:val="Hipervnculo"/>
+          </w:rPr>
+          <w:t>=monthly</w:t>
+        </w:r>
       </w:hyperlink>
     </w:p>
     <w:p>
@@ -245,14 +159,7 @@
           <w:rPr>
             <w:rStyle w:val="Hipervnculo"/>
           </w:rPr>
-          <w:t xml:space="preserve">127.0.0.1:8000/project?funcion_obtener_datos=tone&amp;keyword=Inclusive </w:t>
-        </w:r>
-        <w:proofErr w:type="spellStart"/>
-        <w:r>
-          <w:rPr>
-            <w:rStyle w:val="Hipervnculo"/>
-          </w:rPr>
-          <w:t>growth&amp;</w:t>
+          <w:t>127.0.0.1:8000/project?funcion_obtener_datos=tone&amp;keyword=Inclusive growth&amp;</w:t>
         </w:r>
         <w:r>
           <w:rPr>
@@ -260,21 +167,12 @@
           </w:rPr>
           <w:t>periodo</w:t>
         </w:r>
-        <w:proofErr w:type="spellEnd"/>
-        <w:r>
-          <w:rPr>
-            <w:rStyle w:val="Hipervnculo"/>
-          </w:rPr>
-          <w:t>=</w:t>
-        </w:r>
-        <w:proofErr w:type="spellStart"/>
-        <w:r>
-          <w:rPr>
-            <w:rStyle w:val="Hipervnculo"/>
-          </w:rPr>
-          <w:t>quaterly</w:t>
-        </w:r>
-        <w:proofErr w:type="spellEnd"/>
+        <w:r>
+          <w:rPr>
+            <w:rStyle w:val="Hipervnculo"/>
+          </w:rPr>
+          <w:t>=quaterly</w:t>
+        </w:r>
       </w:hyperlink>
     </w:p>
     <w:p>
@@ -282,13 +180,8 @@
         <w:t>Llamada a</w:t>
       </w:r>
       <w:r>
-        <w:t xml:space="preserve">l </w:t>
-      </w:r>
-      <w:proofErr w:type="spellStart"/>
-      <w:r>
-        <w:t>eda</w:t>
-      </w:r>
-      <w:proofErr w:type="spellEnd"/>
+        <w:t>l eda</w:t>
+      </w:r>
     </w:p>
     <w:p>
       <w:pPr>
@@ -301,86 +194,8 @@
           <w:rPr>
             <w:rStyle w:val="Hipervnculo"/>
           </w:rPr>
-          <w:t>127.0.0.1:8000/</w:t>
-        </w:r>
-        <w:proofErr w:type="spellStart"/>
-        <w:r>
-          <w:rPr>
-            <w:rStyle w:val="Hipervnculo"/>
-          </w:rPr>
-          <w:t>eda</w:t>
-        </w:r>
-        <w:proofErr w:type="spellEnd"/>
-        <w:r>
-          <w:rPr>
-            <w:rStyle w:val="Hipervnculo"/>
-          </w:rPr>
-          <w:t>/?</w:t>
-        </w:r>
-        <w:proofErr w:type="spellStart"/>
-        <w:r>
-          <w:rPr>
-            <w:rStyle w:val="Hipervnculo"/>
-          </w:rPr>
-          <w:t>data_source</w:t>
-        </w:r>
-        <w:proofErr w:type="spellEnd"/>
-        <w:r>
-          <w:rPr>
-            <w:rStyle w:val="Hipervnculo"/>
-          </w:rPr>
-          <w:t>=</w:t>
-        </w:r>
-        <w:proofErr w:type="spellStart"/>
-        <w:r>
-          <w:rPr>
-            <w:rStyle w:val="Hipervnculo"/>
-          </w:rPr>
-          <w:t>tone&amp;keyword</w:t>
-        </w:r>
-        <w:proofErr w:type="spellEnd"/>
-        <w:r>
-          <w:rPr>
-            <w:rStyle w:val="Hipervnculo"/>
-          </w:rPr>
-          <w:t xml:space="preserve">=Social </w:t>
-        </w:r>
-        <w:proofErr w:type="spellStart"/>
-        <w:r>
-          <w:rPr>
-            <w:rStyle w:val="Hipervnculo"/>
-          </w:rPr>
-          <w:t>Inclusion&amp;country</w:t>
-        </w:r>
-        <w:proofErr w:type="spellEnd"/>
-        <w:r>
-          <w:rPr>
-            <w:rStyle w:val="Hipervnculo"/>
-          </w:rPr>
-          <w:t>=</w:t>
-        </w:r>
-        <w:proofErr w:type="spellStart"/>
-        <w:r>
-          <w:rPr>
-            <w:rStyle w:val="Hipervnculo"/>
-          </w:rPr>
-          <w:t>Spain&amp;frequency</w:t>
-        </w:r>
-        <w:proofErr w:type="spellEnd"/>
-        <w:r>
-          <w:rPr>
-            <w:rStyle w:val="Hipervnculo"/>
-          </w:rPr>
-          <w:t>=</w:t>
-        </w:r>
-        <w:proofErr w:type="spellStart"/>
-        <w:r>
-          <w:rPr>
-            <w:rStyle w:val="Hipervnculo"/>
-          </w:rPr>
-          <w:t>diary</w:t>
-        </w:r>
-        <w:proofErr w:type="spellEnd"/>
+          <w:t>127.0.0.1:8000/eda/?data_source=tone&amp;keyword=Social Inclusion&amp;country=Spain&amp;frequency=diary</w:t>
+        </w:r>
       </w:hyperlink>
     </w:p>
     <w:p>
@@ -400,38 +215,14 @@
         <w:rPr>
           <w:u w:val="single"/>
         </w:rPr>
-        <w:t xml:space="preserve">OJO PUBLIC EXPENDITURE POLICY NO APARECE COMO </w:t>
-      </w:r>
-      <w:proofErr w:type="spellStart"/>
-      <w:proofErr w:type="gramStart"/>
+        <w:t xml:space="preserve">OJO PUBLIC EXPENDITURE POLICY NO APARECE COMO TOPIC,Jobs tampoco, </w:t>
+      </w:r>
       <w:r>
         <w:rPr>
           <w:u w:val="single"/>
         </w:rPr>
-        <w:t>TOPIC,Jobs</w:t>
-      </w:r>
-      <w:proofErr w:type="spellEnd"/>
-      <w:proofErr w:type="gramEnd"/>
-      <w:r>
-        <w:rPr>
-          <w:u w:val="single"/>
-        </w:rPr>
-        <w:t xml:space="preserve"> tampoco, </w:t>
-      </w:r>
-      <w:r>
-        <w:rPr>
-          <w:u w:val="single"/>
-        </w:rPr>
-        <w:t xml:space="preserve">MSME </w:t>
-      </w:r>
-      <w:proofErr w:type="spellStart"/>
-      <w:r>
-        <w:rPr>
-          <w:u w:val="single"/>
-        </w:rPr>
-        <w:t>Finance</w:t>
-      </w:r>
-      <w:proofErr w:type="spellEnd"/>
+        <w:t>MSME Finance</w:t>
+      </w:r>
       <w:r>
         <w:rPr>
           <w:u w:val="single"/>
@@ -447,8 +238,74 @@
         </w:rPr>
       </w:pPr>
     </w:p>
-    <w:p/>
-    <w:p/>
+    <w:p>
+      <w:r>
+        <w:t>LLAMADA EDA</w:t>
+      </w:r>
+    </w:p>
+    <w:p>
+      <w:r>
+        <w:t>DESCARGA TODO</w:t>
+      </w:r>
+    </w:p>
+    <w:p>
+      <w:r>
+        <w:t>127.0.0.1:8000/</w:t>
+      </w:r>
+      <w:r>
+        <w:t>Eurostat</w:t>
+      </w:r>
+    </w:p>
+    <w:p>
+      <w:r>
+        <w:t xml:space="preserve">DESCARGA SERIE </w:t>
+      </w:r>
+    </w:p>
+    <w:p>
+      <w:pPr>
+        <w:rPr>
+          <w:u w:val="single"/>
+        </w:rPr>
+      </w:pPr>
+      <w:r>
+        <w:t>127.0.0.1:8000/</w:t>
+      </w:r>
+      <w:r>
+        <w:t>serie</w:t>
+      </w:r>
+    </w:p>
+    <w:p>
+      <w:r>
+        <w:t>EDA</w:t>
+      </w:r>
+    </w:p>
+    <w:p>
+      <w:hyperlink r:id="rId11" w:history="1">
+        <w:r>
+          <w:rPr>
+            <w:rStyle w:val="Hipervnculo"/>
+          </w:rPr>
+          <w:t>127.0.0.1:8000/eda?data_source=eurostat</w:t>
+        </w:r>
+      </w:hyperlink>
+      <w:r>
+        <w:t xml:space="preserve"> O </w:t>
+      </w:r>
+      <w:hyperlink r:id="rId12" w:history="1">
+        <w:r>
+          <w:rPr>
+            <w:rStyle w:val="Hipervnculo"/>
+          </w:rPr>
+          <w:t>127.0.0.1:8000/eda?data_source=</w:t>
+        </w:r>
+        <w:r>
+          <w:rPr>
+            <w:rStyle w:val="Hipervnculo"/>
+          </w:rPr>
+          <w:t>serie</w:t>
+        </w:r>
+      </w:hyperlink>
+    </w:p>
     <w:p/>
     <w:sectPr>
       <w:pgSz w:w="11906" w:h="16838"/>

</xml_diff>